<commit_message>
Update Protein Pred ML Project 2.docx
</commit_message>
<xml_diff>
--- a/Protein Pred ML Project 2.docx
+++ b/Protein Pred ML Project 2.docx
@@ -1770,10 +1770,10 @@
         <w:t>resulted</w:t>
       </w:r>
       <w:r>
-        <w:t xml:space="preserve"> in optimal convergence given the</w:t>
-      </w:r>
-      <w:r>
-        <w:t xml:space="preserve"> </w:t>
+        <w:t xml:space="preserve"> in optimal convergence</w:t>
+      </w:r>
+      <w:r>
+        <w:t xml:space="preserve">. </w:t>
       </w:r>
     </w:p>
     <w:p/>
@@ -2572,15 +2572,7 @@
       </w:r>
       <w:proofErr w:type="spellEnd"/>
       <w:r>
-        <w:t xml:space="preserve">], </w:t>
-      </w:r>
-      <w:proofErr w:type="spellStart"/>
-      <w:r>
-        <w:t>ncol</w:t>
-      </w:r>
-      <w:proofErr w:type="spellEnd"/>
-      <w:r>
-        <w:t xml:space="preserve"> = 1)),</w:t>
+        <w:t>], ncol = 1)),</w:t>
       </w:r>
     </w:p>
     <w:p>
@@ -2622,15 +2614,7 @@
       </w:r>
       <w:proofErr w:type="spellEnd"/>
       <w:r>
-        <w:t xml:space="preserve">], </w:t>
-      </w:r>
-      <w:proofErr w:type="spellStart"/>
-      <w:r>
-        <w:t>ncol</w:t>
-      </w:r>
-      <w:proofErr w:type="spellEnd"/>
-      <w:r>
-        <w:t xml:space="preserve"> = 1)),</w:t>
+        <w:t>], ncol = 1)),</w:t>
       </w:r>
     </w:p>
     <w:p>
@@ -4030,15 +4014,15 @@
     <w:p>
       <w:proofErr w:type="spellStart"/>
       <w:r>
-        <w:t xml:space="preserve">mae_valid &lt;- </w:t>
-      </w:r>
-      <w:proofErr w:type="gramStart"/>
-      <w:r>
-        <w:t>me</w:t>
-      </w:r>
-      <w:proofErr w:type="spellEnd"/>
-      <w:r>
-        <w:t>an(</w:t>
+        <w:t>mae_valid</w:t>
+      </w:r>
+      <w:proofErr w:type="spellEnd"/>
+      <w:r>
+        <w:t xml:space="preserve"> &lt;- </w:t>
+      </w:r>
+      <w:proofErr w:type="gramStart"/>
+      <w:r>
+        <w:t>mean(</w:t>
       </w:r>
       <w:proofErr w:type="gramEnd"/>
       <w:r>
@@ -7093,15 +7077,7 @@
       </w:r>
       <w:proofErr w:type="spellEnd"/>
       <w:r>
-        <w:t xml:space="preserve">], </w:t>
-      </w:r>
-      <w:proofErr w:type="spellStart"/>
-      <w:r>
-        <w:t>ncol</w:t>
-      </w:r>
-      <w:proofErr w:type="spellEnd"/>
-      <w:r>
-        <w:t xml:space="preserve"> = 1)),</w:t>
+        <w:t>], ncol = 1)),</w:t>
       </w:r>
     </w:p>
     <w:p>
@@ -8552,7 +8528,15 @@
       </w:r>
       <w:proofErr w:type="spellEnd"/>
       <w:r>
-        <w:t xml:space="preserve"> = ncol(x))</w:t>
+        <w:t xml:space="preserve"> = </w:t>
+      </w:r>
+      <w:proofErr w:type="spellStart"/>
+      <w:r>
+        <w:t>ncol</w:t>
+      </w:r>
+      <w:proofErr w:type="spellEnd"/>
+      <w:r>
+        <w:t>(x))</w:t>
       </w:r>
     </w:p>
     <w:p/>
@@ -9541,15 +9525,7 @@
     </w:p>
     <w:p>
       <w:r>
-        <w:t>for (</w:t>
-      </w:r>
-      <w:proofErr w:type="spellStart"/>
-      <w:r>
-        <w:t>i</w:t>
-      </w:r>
-      <w:proofErr w:type="spellEnd"/>
-      <w:r>
-        <w:t xml:space="preserve"> in </w:t>
+        <w:t xml:space="preserve">for (i in </w:t>
       </w:r>
       <w:proofErr w:type="gramStart"/>
       <w:r>
@@ -9570,23 +9546,7 @@
       </w:r>
       <w:proofErr w:type="gramEnd"/>
       <w:r>
-        <w:t xml:space="preserve">protein[, combinations[1, </w:t>
-      </w:r>
-      <w:proofErr w:type="spellStart"/>
-      <w:r>
-        <w:t>i</w:t>
-      </w:r>
-      <w:proofErr w:type="spellEnd"/>
-      <w:r>
-        <w:t xml:space="preserve">]], protein[, combinations[2, </w:t>
-      </w:r>
-      <w:proofErr w:type="spellStart"/>
-      <w:r>
-        <w:t>i</w:t>
-      </w:r>
-      <w:proofErr w:type="spellEnd"/>
-      <w:r>
-        <w:t>]],</w:t>
+        <w:t>protein[, combinations[1, i]], protein[, combinations[2, i]],</w:t>
       </w:r>
     </w:p>
     <w:p>
@@ -9607,15 +9567,7 @@
       </w:r>
       <w:proofErr w:type="gramEnd"/>
       <w:r>
-        <w:t xml:space="preserve">1, </w:t>
-      </w:r>
-      <w:proofErr w:type="spellStart"/>
-      <w:r>
-        <w:t>i</w:t>
-      </w:r>
-      <w:proofErr w:type="spellEnd"/>
-      <w:r>
-        <w:t xml:space="preserve">], </w:t>
+        <w:t xml:space="preserve">1, i], </w:t>
       </w:r>
       <w:proofErr w:type="spellStart"/>
       <w:r>
@@ -9623,15 +9575,7 @@
       </w:r>
       <w:proofErr w:type="spellEnd"/>
       <w:r>
-        <w:t xml:space="preserve"> = combinations[2, </w:t>
-      </w:r>
-      <w:proofErr w:type="spellStart"/>
-      <w:r>
-        <w:t>i</w:t>
-      </w:r>
-      <w:proofErr w:type="spellEnd"/>
-      <w:r>
-        <w:t>],</w:t>
+        <w:t xml:space="preserve"> = combinations[2, i],</w:t>
       </w:r>
     </w:p>
     <w:p>
@@ -9644,23 +9588,7 @@
       </w:r>
       <w:proofErr w:type="gramEnd"/>
       <w:r>
-        <w:t xml:space="preserve">1, </w:t>
-      </w:r>
-      <w:proofErr w:type="spellStart"/>
-      <w:r>
-        <w:t>i</w:t>
-      </w:r>
-      <w:proofErr w:type="spellEnd"/>
-      <w:r>
-        <w:t xml:space="preserve">], " vs. ", combinations[2, </w:t>
-      </w:r>
-      <w:proofErr w:type="spellStart"/>
-      <w:r>
-        <w:t>i</w:t>
-      </w:r>
-      <w:proofErr w:type="spellEnd"/>
-      <w:r>
-        <w:t>]))</w:t>
+        <w:t>1, i], " vs. ", combinations[2, i]))</w:t>
       </w:r>
     </w:p>
     <w:p>
@@ -9791,19 +9719,7 @@
           <w:rPr>
             <w:rStyle w:val="Hyperlink"/>
           </w:rPr>
-          <w:t>h</w:t>
-        </w:r>
-        <w:r>
-          <w:rPr>
-            <w:rStyle w:val="Hyperlink"/>
-          </w:rPr>
-          <w:t>t</w:t>
-        </w:r>
-        <w:r>
-          <w:rPr>
-            <w:rStyle w:val="Hyperlink"/>
-          </w:rPr>
-          <w:t>tps://predictioncenter.org/casp12/doc/help.html</w:t>
+          <w:t>https://predictioncenter.org/casp12/doc/help.html</w:t>
         </w:r>
       </w:hyperlink>
       <w:r>

</xml_diff>